<commit_message>
EDA continuation + classificator creation
</commit_message>
<xml_diff>
--- a/MA_thesis.docx
+++ b/MA_thesis.docx
@@ -405,15 +405,7 @@
         <w:jc w:val="center"/>
       </w:pPr>
       <w:r>
-        <w:t xml:space="preserve">Warszawa </w:t>
-      </w:r>
-      <w:proofErr w:type="gramStart"/>
-      <w:r>
-        <w:t>20….</w:t>
-      </w:r>
-      <w:proofErr w:type="gramEnd"/>
-      <w:r>
-        <w:t>.</w:t>
+        <w:t>Warszawa 20…..</w:t>
       </w:r>
     </w:p>
     <w:p>
@@ -7646,7 +7638,6 @@
               </w:rPr>
               <w:t xml:space="preserve"> in., </w:t>
             </w:r>
-            <w:proofErr w:type="gramStart"/>
             <w:r>
               <w:rPr>
                 <w:bCs/>
@@ -7655,18 +7646,7 @@
                 <w:szCs w:val="20"/>
                 <w:lang w:val="en-GB"/>
               </w:rPr>
-              <w:t>Multi-column</w:t>
-            </w:r>
-            <w:proofErr w:type="gramEnd"/>
-            <w:r>
-              <w:rPr>
-                <w:bCs/>
-                <w:i/>
-                <w:sz w:val="20"/>
-                <w:szCs w:val="20"/>
-                <w:lang w:val="en-GB"/>
-              </w:rPr>
-              <w:t xml:space="preserve"> deep neural network for traffic sing classification</w:t>
+              <w:t>Multi-column deep neural network for traffic sing classification</w:t>
             </w:r>
             <w:r>
               <w:rPr>
@@ -12744,12 +12724,10 @@
         <w:t xml:space="preserve">). Pierwsza z nich stosowana jest po to, aby zapobiec problemowi </w:t>
       </w:r>
       <w:proofErr w:type="spellStart"/>
-      <w:proofErr w:type="gramStart"/>
       <w:r>
         <w:t>overfittingu</w:t>
       </w:r>
       <w:proofErr w:type="spellEnd"/>
-      <w:proofErr w:type="gramEnd"/>
       <w:r>
         <w:t xml:space="preserve"> czyli nadmiernego dopasowania do danych. Poprzez przeuczenie model nie będzie w stanie generalizować, tego co nauczył się na zbiorze treningowym. </w:t>
       </w:r>
@@ -13794,7 +13772,35 @@
       </w:pPr>
       <w:r>
         <w:tab/>
-        <w:t xml:space="preserve">Przy przyjrzeniu się podstawowym wartością warto dokładniej przyjrzeć się zbalansowaniu zbioru. </w:t>
+        <w:t xml:space="preserve">Warto zauważyć, że obrazy są mocno zróżnicowanie, jeśli chodzi o ich jakość. Część z nich jest dobrze doświetlona, jednak jest też dużo obrazów wygląda jakby była uchwycona późnym wieczorem, przy słabych warunkach oświetleniowych. Oprócz tego w związku z robieniem zdjęć w ruchu, niektóre obserwacje są mocno niewyraźne. </w:t>
+      </w:r>
+      <w:r>
+        <w:t>Z jednej strony jest to bardzo dobry znak, jako że są to realne warunki w jakich klasyfikator będzie sobie musiał radzić na co dzień. Z drugiej strony będzie to dodatkowe wyzwanie dla sieci neuronowej</w:t>
+      </w:r>
+      <w:r>
+        <w:t xml:space="preserve">, aby osiągnąć wysoki wynik </w:t>
+      </w:r>
+      <w:r>
+        <w:t xml:space="preserve">poprawnej </w:t>
+      </w:r>
+      <w:r>
+        <w:t>klasyfikacji.</w:t>
+      </w:r>
+    </w:p>
+    <w:p>
+      <w:pPr>
+        <w:pStyle w:val="BodyText"/>
+      </w:pPr>
+      <w:r>
+        <w:lastRenderedPageBreak/>
+        <w:tab/>
+        <w:t>P</w:t>
+      </w:r>
+      <w:r>
+        <w:t>o</w:t>
+      </w:r>
+      <w:r>
+        <w:t xml:space="preserve"> przyjrzeniu się podstawowym wartością warto dokładniej przyjrzeć się zbalansowaniu zbioru. </w:t>
       </w:r>
       <w:r>
         <w:t xml:space="preserve">Zaczynając od klas w zbiorze treningowym na rysunku nr 12 można zauważyć, że </w:t>
@@ -13805,13 +13811,17 @@
       <w:r>
         <w:t xml:space="preserve">Na </w:t>
       </w:r>
-      <w:proofErr w:type="spellStart"/>
-      <w:r>
-        <w:t>klase</w:t>
-      </w:r>
-      <w:proofErr w:type="spellEnd"/>
-      <w:r>
-        <w:t xml:space="preserve"> w zbiorze przypada średnio około 912 obrazów. </w:t>
+      <w:r>
+        <w:t>klasę</w:t>
+      </w:r>
+      <w:r>
+        <w:t xml:space="preserve"> w zbiorze</w:t>
+      </w:r>
+      <w:r>
+        <w:t xml:space="preserve"> </w:t>
+      </w:r>
+      <w:r>
+        <w:t xml:space="preserve">przypada średnio około 912 obrazów. </w:t>
       </w:r>
       <w:r>
         <w:t xml:space="preserve">Są </w:t>
@@ -13832,11 +13842,7 @@
         <w:t>300.</w:t>
       </w:r>
       <w:r>
-        <w:t xml:space="preserve"> Tak duże zróżnicowanie wynika z częstości poszczególnych znaków na drogach. Przyglądając się bliżej etykietą, okazuje się, że najwięcej obrazów posiadają takie znaki jak ograniczenie prędkości do 30km/h, </w:t>
-      </w:r>
-      <w:r>
-        <w:lastRenderedPageBreak/>
-        <w:t>ograniczenie prędkości do 50 km/h lub znak ustąp pierwszeństwa. Natomiast na drugim końcu spektrum znajdują się takie znaki jak niebezpieczny zakręt w lewo, jedź prosto czy też koniec zakazu wyprzedzania pojazdów powyżej 3.5 tony</w:t>
+        <w:t xml:space="preserve"> Tak duże zróżnicowanie wynika z częstości poszczególnych znaków na drogach. Przyglądając się bliżej etykietą, okazuje się, że najwięcej obrazów posiadają takie znaki jak ograniczenie prędkości do 30km/h, ograniczenie prędkości do 50 km/h lub znak ustąp pierwszeństwa. Natomiast na drugim końcu spektrum znajdują się takie znaki jak niebezpieczny zakręt w lewo, jedź prosto czy też koniec zakazu wyprzedzania pojazdów powyżej 3.5 tony</w:t>
       </w:r>
       <w:r>
         <w:t>, który nie często spotyka się na drogach.</w:t>
@@ -13922,14 +13928,7 @@
                 <w:sz w:val="24"/>
                 <w:szCs w:val="24"/>
               </w:rPr>
-              <w:t xml:space="preserve">. </w:t>
-            </w:r>
-            <w:r>
-              <w:rPr>
-                <w:sz w:val="24"/>
-                <w:szCs w:val="24"/>
-              </w:rPr>
-              <w:t>Rozkład klas w zbiorze treningowym</w:t>
+              <w:t>. Rozkład klas w zbiorze treningowym</w:t>
             </w:r>
           </w:p>
         </w:tc>
@@ -13949,6 +13948,9 @@
               <w:jc w:val="center"/>
             </w:pPr>
             <w:r>
+              <w:rPr>
+                <w:noProof/>
+              </w:rPr>
               <w:drawing>
                 <wp:inline distT="0" distB="0" distL="0" distR="0" wp14:anchorId="42C323C5" wp14:editId="5D329D40">
                   <wp:extent cx="5279218" cy="2428875"/>
@@ -14130,14 +14132,7 @@
                 <w:sz w:val="24"/>
                 <w:szCs w:val="24"/>
               </w:rPr>
-              <w:t xml:space="preserve">. </w:t>
-            </w:r>
-            <w:r>
-              <w:rPr>
-                <w:sz w:val="24"/>
-                <w:szCs w:val="24"/>
-              </w:rPr>
-              <w:t>Rozkład klas w zbiorze testowym</w:t>
+              <w:t>. Rozkład klas w zbiorze testowym</w:t>
             </w:r>
           </w:p>
         </w:tc>
@@ -14153,6 +14148,9 @@
               <w:pStyle w:val="BodyText"/>
             </w:pPr>
             <w:r>
+              <w:rPr>
+                <w:noProof/>
+              </w:rPr>
               <w:lastRenderedPageBreak/>
               <w:drawing>
                 <wp:inline distT="0" distB="0" distL="0" distR="0" wp14:anchorId="680556F2" wp14:editId="04E01A75">
@@ -14389,14 +14387,7 @@
                 <w:sz w:val="24"/>
                 <w:szCs w:val="24"/>
               </w:rPr>
-              <w:t xml:space="preserve">. </w:t>
-            </w:r>
-            <w:r>
-              <w:rPr>
-                <w:sz w:val="24"/>
-                <w:szCs w:val="24"/>
-              </w:rPr>
-              <w:t>Rozkład wymiarów obrazów w zbiorze treningowym</w:t>
+              <w:t>. Rozkład wymiarów obrazów w zbiorze treningowym</w:t>
             </w:r>
           </w:p>
         </w:tc>
@@ -14416,6 +14407,9 @@
               <w:jc w:val="center"/>
             </w:pPr>
             <w:r>
+              <w:rPr>
+                <w:noProof/>
+              </w:rPr>
               <w:lastRenderedPageBreak/>
               <w:drawing>
                 <wp:inline distT="0" distB="0" distL="0" distR="0" wp14:anchorId="2FDB1FA5" wp14:editId="269B2CA4">
@@ -14501,22 +14495,13 @@
       </w:pPr>
       <w:r>
         <w:tab/>
-        <w:t xml:space="preserve">Podobnie do rysunku 14 wygląda rysunek 15 przedstawiający również </w:t>
-      </w:r>
-      <w:r>
-        <w:t xml:space="preserve">rozkład wysokości i szerokości wszystkich </w:t>
+        <w:t xml:space="preserve">Podobnie do rysunku 14 wygląda rysunek 15 przedstawiający również rozkład wysokości i szerokości wszystkich </w:t>
       </w:r>
       <w:r>
         <w:t>obrazów,</w:t>
       </w:r>
       <w:r>
-        <w:t xml:space="preserve"> ale w</w:t>
-      </w:r>
-      <w:r>
-        <w:t xml:space="preserve"> zbiorze </w:t>
-      </w:r>
-      <w:r>
-        <w:t>testowym.</w:t>
+        <w:t xml:space="preserve"> ale w zbiorze testowym.</w:t>
       </w:r>
       <w:r>
         <w:t xml:space="preserve"> Rozkład ten podobny do tego w zbiorze treningowym, co jest pożądanym rezultatem.</w:t>
@@ -14606,14 +14591,7 @@
                 <w:sz w:val="24"/>
                 <w:szCs w:val="24"/>
               </w:rPr>
-              <w:t>. Rozkład wymiarów obrazów w zbiorze t</w:t>
-            </w:r>
-            <w:r>
-              <w:rPr>
-                <w:sz w:val="24"/>
-                <w:szCs w:val="24"/>
-              </w:rPr>
-              <w:t>estowym</w:t>
+              <w:t>. Rozkład wymiarów obrazów w zbiorze testowym</w:t>
             </w:r>
           </w:p>
         </w:tc>
@@ -14633,6 +14611,9 @@
               <w:jc w:val="center"/>
             </w:pPr>
             <w:r>
+              <w:rPr>
+                <w:noProof/>
+              </w:rPr>
               <w:drawing>
                 <wp:inline distT="0" distB="0" distL="0" distR="0" wp14:anchorId="2DCE8730" wp14:editId="604E9855">
                   <wp:extent cx="5257800" cy="3167662"/>
@@ -14777,13 +14758,55 @@
         <w:t xml:space="preserve"> danych było zmienienie wymiarów</w:t>
       </w:r>
       <w:r>
-        <w:t xml:space="preserve"> obrazów przy ładowaniu danych, aby ujednolicić ich wymiary do 30x30 pikseli. Taki zabieg ma na celu przede wszystkim przyśpieszenie trenowania CNN. Dwukrotnie w</w:t>
+        <w:t xml:space="preserve"> obrazów przy ładowaniu danych, aby ujednolicić ich wymiary</w:t>
+      </w:r>
+      <w:r>
+        <w:t>. Wybrano rozmiar</w:t>
+      </w:r>
+      <w:r>
+        <w:t xml:space="preserve"> 30x30 pikseli</w:t>
+      </w:r>
+      <w:r>
+        <w:t>, jako że wymiary większości obrazów przyjmują wartości wokół wybranego rozmiaru</w:t>
+      </w:r>
+      <w:r>
+        <w:t>. Taki zabieg ma na celu przede wszystkim przyśpieszenie trenowania CNN. Dwukrotnie w</w:t>
       </w:r>
       <w:r>
         <w:t>iększy obraz wejściowy wymaga, aby sieć neuronowa uczyła się z czterokrotnie większej liczby pikseli, a to zwiększa czas treningu architektury.</w:t>
       </w:r>
       <w:r>
-        <w:t xml:space="preserve"> Co więcej wiele modeli wymaga, aby obrazy służące jako dane do uczenia były tej samej wielkości.</w:t>
+        <w:t xml:space="preserve"> </w:t>
+      </w:r>
+      <w:r>
+        <w:t>Oprócz tego z</w:t>
+      </w:r>
+      <w:r>
+        <w:t xml:space="preserve">mniejszenie rozmiaru większych obrazów, aby dopasować </w:t>
+      </w:r>
+      <w:r>
+        <w:t xml:space="preserve">ich </w:t>
+      </w:r>
+      <w:r>
+        <w:t xml:space="preserve">rozmiar </w:t>
+      </w:r>
+      <w:r>
+        <w:t xml:space="preserve">do </w:t>
+      </w:r>
+      <w:r>
+        <w:t xml:space="preserve">mniejszych obrazów, jest często lepszym </w:t>
+      </w:r>
+      <w:r>
+        <w:t>pomysłem</w:t>
+      </w:r>
+      <w:r>
+        <w:t xml:space="preserve"> niż zwiększenie rozmiaru małych obrazów, aby były większe.</w:t>
+      </w:r>
+      <w:r>
+        <w:t xml:space="preserve"> </w:t>
+      </w:r>
+      <w:r>
+        <w:t>Co więcej wiele modeli wymaga, aby obrazy służące jako dane do uczenia były tej samej wielkości.</w:t>
       </w:r>
     </w:p>
     <w:p>
@@ -14805,9 +14828,6 @@
         </w:rPr>
       </w:pPr>
       <w:r>
-        <w:rPr>
-          <w:lang w:val="en-US"/>
-        </w:rPr>
         <w:tab/>
       </w:r>
       <w:r>
@@ -16588,6 +16608,7 @@
       <w:bookmarkStart w:id="12" w:name="_Toc129626869"/>
       <w:proofErr w:type="spellStart"/>
       <w:r>
+        <w:lastRenderedPageBreak/>
         <w:t>Kdsjdjs</w:t>
       </w:r>
       <w:proofErr w:type="spellEnd"/>
@@ -16629,7 +16650,6 @@
         <w:rPr>
           <w:lang w:val="en-US"/>
         </w:rPr>
-        <w:lastRenderedPageBreak/>
         <w:tab/>
       </w:r>
       <w:r>
@@ -28331,15 +28351,7 @@
         <w:t>Korzyści z wdrożenia metodyki PRINCE2 w wybranej jednostce administracji publicznej</w:t>
       </w:r>
       <w:r>
-        <w:t xml:space="preserve">, op. naukowy </w:t>
-      </w:r>
-      <w:proofErr w:type="gramStart"/>
-      <w:r>
-        <w:t>dr  inż.</w:t>
-      </w:r>
-      <w:proofErr w:type="gramEnd"/>
-      <w:r>
-        <w:t xml:space="preserve"> W. Dąbrowski, Warszawa, czerwiec 20</w:t>
+        <w:t>, op. naukowy dr  inż. W. Dąbrowski, Warszawa, czerwiec 20</w:t>
       </w:r>
       <w:r>
         <w:t>.</w:t>
@@ -28913,23 +28925,7 @@
           <w:rStyle w:val="reference-text"/>
           <w:lang w:val="en-US"/>
         </w:rPr>
-        <w:t xml:space="preserve">, ML Spearman Commissioned Paper To Pull or Not to Pull: What Is the </w:t>
-      </w:r>
-      <w:proofErr w:type="gramStart"/>
-      <w:r>
-        <w:rPr>
-          <w:rStyle w:val="reference-text"/>
-          <w:lang w:val="en-US"/>
-        </w:rPr>
-        <w:t>Question,  Manufacturing</w:t>
-      </w:r>
-      <w:proofErr w:type="gramEnd"/>
-      <w:r>
-        <w:rPr>
-          <w:rStyle w:val="reference-text"/>
-          <w:lang w:val="en-US"/>
-        </w:rPr>
-        <w:t xml:space="preserve"> &amp; Service Operations Management, 2004</w:t>
+        <w:t>, ML Spearman Commissioned Paper To Pull or Not to Pull: What Is the Question,  Manufacturing &amp; Service Operations Management, 2004</w:t>
       </w:r>
     </w:p>
     <w:p>
@@ -29108,26 +29104,14 @@
         <w:t xml:space="preserve">Trąbka </w:t>
       </w:r>
       <w:r>
-        <w:t>J.</w:t>
-      </w:r>
-      <w:proofErr w:type="gramStart"/>
-      <w:r>
-        <w:t xml:space="preserve">,  </w:t>
+        <w:t xml:space="preserve">J.,  </w:t>
       </w:r>
       <w:r>
         <w:rPr>
           <w:bCs/>
           <w:i/>
         </w:rPr>
-        <w:t>Zarządzanie</w:t>
-      </w:r>
-      <w:proofErr w:type="gramEnd"/>
-      <w:r>
-        <w:rPr>
-          <w:bCs/>
-          <w:i/>
-        </w:rPr>
-        <w:t xml:space="preserve"> projektem wdrożeniowym systemu klasy ERP – autorska metodyka</w:t>
+        <w:t>Zarządzanie projektem wdrożeniowym systemu klasy ERP – autorska metodyka</w:t>
       </w:r>
       <w:r>
         <w:rPr>
@@ -29160,21 +29144,7 @@
         <w:rPr>
           <w:i/>
         </w:rPr>
-        <w:t xml:space="preserve">Skuteczne wdrożenia systemu ERP dzięki </w:t>
-      </w:r>
-      <w:proofErr w:type="gramStart"/>
-      <w:r>
-        <w:rPr>
-          <w:i/>
-        </w:rPr>
-        <w:t>metodyce  Microsoft</w:t>
-      </w:r>
-      <w:proofErr w:type="gramEnd"/>
-      <w:r>
-        <w:rPr>
-          <w:i/>
-        </w:rPr>
-        <w:t xml:space="preserve"> </w:t>
+        <w:t xml:space="preserve">Skuteczne wdrożenia systemu ERP dzięki metodyce  Microsoft </w:t>
       </w:r>
       <w:proofErr w:type="spellStart"/>
       <w:r>
@@ -29246,23 +29216,7 @@
           <w:i/>
           <w:lang w:val="en-US"/>
         </w:rPr>
-        <w:t xml:space="preserve">Manifesto </w:t>
-      </w:r>
-      <w:proofErr w:type="gramStart"/>
-      <w:r>
-        <w:rPr>
-          <w:i/>
-          <w:lang w:val="en-US"/>
-        </w:rPr>
-        <w:t>for  Agile</w:t>
-      </w:r>
-      <w:proofErr w:type="gramEnd"/>
-      <w:r>
-        <w:rPr>
-          <w:i/>
-          <w:lang w:val="en-US"/>
-        </w:rPr>
-        <w:t xml:space="preserve"> Software Development</w:t>
+        <w:t>Manifesto for  Agile Software Development</w:t>
       </w:r>
       <w:r>
         <w:rPr>
@@ -29356,28 +29310,13 @@
           <w:i/>
           <w:lang w:val="en-US"/>
         </w:rPr>
-        <w:t xml:space="preserve"> QlikView- Business </w:t>
-      </w:r>
-      <w:proofErr w:type="gramStart"/>
-      <w:r>
-        <w:rPr>
-          <w:i/>
-          <w:lang w:val="en-US"/>
-        </w:rPr>
-        <w:t xml:space="preserve">Intelligence;  </w:t>
-      </w:r>
-      <w:r>
-        <w:rPr>
-          <w:lang w:val="en-US"/>
-        </w:rPr>
-        <w:t>,</w:t>
-      </w:r>
-      <w:proofErr w:type="gramEnd"/>
-      <w:r>
-        <w:rPr>
-          <w:lang w:val="en-US"/>
-        </w:rPr>
-        <w:t xml:space="preserve"> </w:t>
+        <w:t xml:space="preserve"> QlikView- Business Intelligence;  </w:t>
+      </w:r>
+      <w:r>
+        <w:rPr>
+          <w:lang w:val="en-US"/>
+        </w:rPr>
+        <w:t xml:space="preserve">, </w:t>
       </w:r>
       <w:r>
         <w:rPr>
@@ -29519,7 +29458,6 @@
         </w:rPr>
         <w:t xml:space="preserve"> </w:t>
       </w:r>
-      <w:proofErr w:type="gramStart"/>
       <w:r>
         <w:t>http://decyzje-it.pl/centrum-wiedzy/erp.html</w:t>
       </w:r>
@@ -29533,14 +29471,7 @@
         <w:rPr>
           <w:bCs/>
         </w:rPr>
-        <w:t>[</w:t>
-      </w:r>
-      <w:proofErr w:type="gramEnd"/>
-      <w:r>
-        <w:rPr>
-          <w:bCs/>
-        </w:rPr>
-        <w:t>10-10-2012]</w:t>
+        <w:t>[10-10-2012]</w:t>
       </w:r>
     </w:p>
     <w:p>
@@ -33693,23 +33624,13 @@
       <w:r>
         <w:fldChar w:fldCharType="separate"/>
       </w:r>
-      <w:proofErr w:type="gramStart"/>
       <w:r>
         <w:rPr>
           <w:rFonts w:cs="Calibri"/>
           <w:szCs w:val="24"/>
           <w:lang w:val="en-GB"/>
         </w:rPr>
-        <w:t>Oh</w:t>
-      </w:r>
-      <w:proofErr w:type="gramEnd"/>
-      <w:r>
-        <w:rPr>
-          <w:rFonts w:cs="Calibri"/>
-          <w:szCs w:val="24"/>
-          <w:lang w:val="en-GB"/>
-        </w:rPr>
-        <w:t xml:space="preserve"> i Jung, „GPU Implementation of Neural Networks”.</w:t>
+        <w:t>Oh i Jung, „GPU Implementation of Neural Networks”.</w:t>
       </w:r>
       <w:r>
         <w:fldChar w:fldCharType="end"/>
@@ -40967,6 +40888,10 @@
 </file>
 
 <file path=customXml/item1.xml><?xml version="1.0" encoding="utf-8"?>
+<b:Sources xmlns:b="http://schemas.openxmlformats.org/officeDocument/2006/bibliography" xmlns="http://schemas.openxmlformats.org/officeDocument/2006/bibliography" SelectedStyle="\APASixthEditionOfficeOnline.xsl" StyleName="APA" Version="6"/>
+</file>
+
+<file path=customXml/item2.xml><?xml version="1.0" encoding="utf-8"?>
 <?mso-contentType ?>
 <FormTemplates xmlns="http://schemas.microsoft.com/sharepoint/v3/contenttype/forms">
   <Display>DocumentLibraryForm</Display>
@@ -40975,11 +40900,13 @@
 </FormTemplates>
 </file>
 
-<file path=customXml/item2.xml><?xml version="1.0" encoding="utf-8"?>
-<b:Sources xmlns:b="http://schemas.openxmlformats.org/officeDocument/2006/bibliography" xmlns="http://schemas.openxmlformats.org/officeDocument/2006/bibliography" SelectedStyle="\APASixthEditionOfficeOnline.xsl" StyleName="APA" Version="6"/>
+<file path=customXml/item3.xml><?xml version="1.0" encoding="utf-8"?>
+<p:properties xmlns:p="http://schemas.microsoft.com/office/2006/metadata/properties" xmlns:xsi="http://www.w3.org/2001/XMLSchema-instance" xmlns:pc="http://schemas.microsoft.com/office/infopath/2007/PartnerControls">
+  <documentManagement/>
+</p:properties>
 </file>
 
-<file path=customXml/item3.xml><?xml version="1.0" encoding="utf-8"?>
+<file path=customXml/item4.xml><?xml version="1.0" encoding="utf-8"?>
 <ct:contentTypeSchema xmlns:ct="http://schemas.microsoft.com/office/2006/metadata/contentType" xmlns:ma="http://schemas.microsoft.com/office/2006/metadata/properties/metaAttributes" ct:_="" ma:_="" ma:contentTypeName="Dokument" ma:contentTypeID="0x0101003D5E6358823A6446AA6F60DEC4C76824" ma:contentTypeVersion="4" ma:contentTypeDescription="Utwórz nowy dokument." ma:contentTypeScope="" ma:versionID="b062b9bfdfd9c442c19815f692ab66b2">
   <xsd:schema xmlns:xsd="http://www.w3.org/2001/XMLSchema" xmlns:xs="http://www.w3.org/2001/XMLSchema" xmlns:p="http://schemas.microsoft.com/office/2006/metadata/properties" xmlns:ns2="bdf0ad59-feed-4fad-a2fd-2be33cdd9ec9" targetNamespace="http://schemas.microsoft.com/office/2006/metadata/properties" ma:root="true" ma:fieldsID="ce6699fd9081f2f280fee9dca1a11b50" ns2:_="">
     <xsd:import namespace="bdf0ad59-feed-4fad-a2fd-2be33cdd9ec9"/>
@@ -41123,13 +41050,15 @@
 </ct:contentTypeSchema>
 </file>
 
-<file path=customXml/item4.xml><?xml version="1.0" encoding="utf-8"?>
-<p:properties xmlns:p="http://schemas.microsoft.com/office/2006/metadata/properties" xmlns:xsi="http://www.w3.org/2001/XMLSchema-instance" xmlns:pc="http://schemas.microsoft.com/office/infopath/2007/PartnerControls">
-  <documentManagement/>
-</p:properties>
+<file path=customXml/itemProps1.xml><?xml version="1.0" encoding="utf-8"?>
+<ds:datastoreItem xmlns:ds="http://schemas.openxmlformats.org/officeDocument/2006/customXml" ds:itemID="{05B32633-2F81-475D-9DBF-F654F5B645C8}">
+  <ds:schemaRefs>
+    <ds:schemaRef ds:uri="http://schemas.openxmlformats.org/officeDocument/2006/bibliography"/>
+  </ds:schemaRefs>
+</ds:datastoreItem>
 </file>
 
-<file path=customXml/itemProps1.xml><?xml version="1.0" encoding="utf-8"?>
+<file path=customXml/itemProps2.xml><?xml version="1.0" encoding="utf-8"?>
 <ds:datastoreItem xmlns:ds="http://schemas.openxmlformats.org/officeDocument/2006/customXml" ds:itemID="{CED51522-54BB-4F77-ADCB-BB24B61614BC}">
   <ds:schemaRefs>
     <ds:schemaRef ds:uri="http://schemas.microsoft.com/sharepoint/v3/contenttype/forms"/>
@@ -41137,15 +41066,16 @@
 </ds:datastoreItem>
 </file>
 
-<file path=customXml/itemProps2.xml><?xml version="1.0" encoding="utf-8"?>
-<ds:datastoreItem xmlns:ds="http://schemas.openxmlformats.org/officeDocument/2006/customXml" ds:itemID="{05B32633-2F81-475D-9DBF-F654F5B645C8}">
+<file path=customXml/itemProps3.xml><?xml version="1.0" encoding="utf-8"?>
+<ds:datastoreItem xmlns:ds="http://schemas.openxmlformats.org/officeDocument/2006/customXml" ds:itemID="{069BEDCC-DDE3-40E3-8E34-012EC2E2402A}">
   <ds:schemaRefs>
-    <ds:schemaRef ds:uri="http://schemas.openxmlformats.org/officeDocument/2006/bibliography"/>
+    <ds:schemaRef ds:uri="http://schemas.microsoft.com/office/2006/metadata/properties"/>
+    <ds:schemaRef ds:uri="http://schemas.microsoft.com/office/infopath/2007/PartnerControls"/>
   </ds:schemaRefs>
 </ds:datastoreItem>
 </file>
 
-<file path=customXml/itemProps3.xml><?xml version="1.0" encoding="utf-8"?>
+<file path=customXml/itemProps4.xml><?xml version="1.0" encoding="utf-8"?>
 <ds:datastoreItem xmlns:ds="http://schemas.openxmlformats.org/officeDocument/2006/customXml" ds:itemID="{EEF106F3-B214-4480-B1CA-89C65629D032}">
   <ds:schemaRefs>
     <ds:schemaRef ds:uri="http://schemas.microsoft.com/office/2006/metadata/contentType"/>
@@ -41161,13 +41091,4 @@
     <ds:schemaRef ds:uri="http://schemas.microsoft.com/internal/obd"/>
   </ds:schemaRefs>
 </ds:datastoreItem>
-</file>
-
-<file path=customXml/itemProps4.xml><?xml version="1.0" encoding="utf-8"?>
-<ds:datastoreItem xmlns:ds="http://schemas.openxmlformats.org/officeDocument/2006/customXml" ds:itemID="{069BEDCC-DDE3-40E3-8E34-012EC2E2402A}">
-  <ds:schemaRefs>
-    <ds:schemaRef ds:uri="http://schemas.microsoft.com/office/2006/metadata/properties"/>
-    <ds:schemaRef ds:uri="http://schemas.microsoft.com/office/infopath/2007/PartnerControls"/>
-  </ds:schemaRefs>
-</ds:datastoreItem>
 </file>
</xml_diff>